<commit_message>
Copyright is now a mail merge field
</commit_message>
<xml_diff>
--- a/template.docx
+++ b/template.docx
@@ -42,7 +42,7 @@
                         <a:effectLst/>
                         <a:extLst>
                           <a:ext uri="{C572A759-6A51-4108-AA02-DFA0A04FC94B}">
-                            <ma14:wrappingTextBoxFlag xmlns:ma14="http://schemas.microsoft.com/office/mac/drawingml/2011/main" xmlns:w="http://schemas.openxmlformats.org/wordprocessingml/2006/main" xmlns:w10="urn:schemas-microsoft-com:office:word" xmlns:v="urn:schemas-microsoft-com:vml" xmlns:o="urn:schemas-microsoft-com:office:office" xmlns:mv="urn:schemas-microsoft-com:mac:vml" xmlns:mo="http://schemas.microsoft.com/office/mac/office/2008/main" xmlns=""/>
+                            <ma14:wrappingTextBoxFlag xmlns="" xmlns:mo="http://schemas.microsoft.com/office/mac/office/2008/main" xmlns:mv="urn:schemas-microsoft-com:mac:vml" xmlns:o="urn:schemas-microsoft-com:office:office" xmlns:v="urn:schemas-microsoft-com:vml" xmlns:w10="urn:schemas-microsoft-com:office:word" xmlns:w="http://schemas.openxmlformats.org/wordprocessingml/2006/main" xmlns:ma14="http://schemas.microsoft.com/office/mac/drawingml/2011/main"/>
                           </a:ext>
                         </a:extLst>
                       </wps:spPr>
@@ -143,27 +143,14 @@
       <w:r>
         <w:t>-</w:t>
       </w:r>
-      <w:r>
-        <w:fldChar w:fldCharType="begin"/>
-      </w:r>
-      <w:r>
-        <w:instrText xml:space="preserve"> MERGEFIELD short_date </w:instrText>
-      </w:r>
-      <w:r>
-        <w:fldChar w:fldCharType="separate"/>
-      </w:r>
-      <w:r>
-        <w:rPr>
-          <w:noProof/>
-        </w:rPr>
-        <w:t>«short_date»</w:t>
-      </w:r>
-      <w:r>
-        <w:rPr>
-          <w:noProof/>
-        </w:rPr>
-        <w:fldChar w:fldCharType="end"/>
-      </w:r>
+      <w:fldSimple w:instr=" MERGEFIELD short_date ">
+        <w:r>
+          <w:rPr>
+            <w:noProof/>
+          </w:rPr>
+          <w:t>«short_date»</w:t>
+        </w:r>
+      </w:fldSimple>
     </w:p>
     <w:p>
       <w:pPr>
@@ -1607,15 +1594,7 @@
         <w:t>regularly</w:t>
       </w:r>
       <w:r>
-        <w:t xml:space="preserve"> (</w:t>
-      </w:r>
-      <w:proofErr w:type="gramStart"/>
-      <w:r>
-        <w:t>e.g.</w:t>
-      </w:r>
-      <w:proofErr w:type="gramEnd"/>
-      <w:r>
-        <w:t xml:space="preserve"> administrative activities on sensitive systems). Consider creating triage filters for entries in this list.</w:t>
+        <w:t xml:space="preserve"> (e.g. administrative activities on sensitive systems). Consider creating triage filters for entries in this list.</w:t>
       </w:r>
     </w:p>
     <w:p>
@@ -2045,7 +2024,10 @@
         <w:sectPr>
           <w:headerReference w:type="even" r:id="rId12"/>
           <w:headerReference w:type="default" r:id="rId13"/>
-          <w:footerReference w:type="default" r:id="rId14"/>
+          <w:footerReference w:type="even" r:id="rId14"/>
+          <w:footerReference w:type="default" r:id="rId15"/>
+          <w:headerReference w:type="first" r:id="rId16"/>
+          <w:footerReference w:type="first" r:id="rId17"/>
           <w:pgSz w:w="12240" w:h="15840"/>
           <w:pgMar w:top="1440" w:right="576" w:bottom="720" w:left="864" w:header="720" w:footer="720" w:gutter="0"/>
           <w:cols w:space="720"/>
@@ -5163,15 +5145,68 @@
     <w:pPr>
       <w:pStyle w:val="Footer"/>
     </w:pPr>
+  </w:p>
+</w:ftr>
+</file>
+
+<file path=word/footer2.xml><?xml version="1.0" encoding="utf-8"?>
+<w:ftr xmlns:wpc="http://schemas.microsoft.com/office/word/2010/wordprocessingCanvas" xmlns:cx="http://schemas.microsoft.com/office/drawing/2014/chartex" xmlns:cx1="http://schemas.microsoft.com/office/drawing/2015/9/8/chartex" xmlns:cx2="http://schemas.microsoft.com/office/drawing/2015/10/21/chartex" xmlns:cx3="http://schemas.microsoft.com/office/drawing/2016/5/9/chartex" xmlns:cx4="http://schemas.microsoft.com/office/drawing/2016/5/10/chartex" xmlns:cx5="http://schemas.microsoft.com/office/drawing/2016/5/11/chartex" xmlns:cx6="http://schemas.microsoft.com/office/drawing/2016/5/12/chartex" xmlns:cx7="http://schemas.microsoft.com/office/drawing/2016/5/13/chartex" xmlns:cx8="http://schemas.microsoft.com/office/drawing/2016/5/14/chartex" xmlns:mc="http://schemas.openxmlformats.org/markup-compatibility/2006" xmlns:aink="http://schemas.microsoft.com/office/drawing/2016/ink" xmlns:am3d="http://schemas.microsoft.com/office/drawing/2017/model3d" xmlns:o="urn:schemas-microsoft-com:office:office" xmlns:oel="http://schemas.microsoft.com/office/2019/extlst" xmlns:r="http://schemas.openxmlformats.org/officeDocument/2006/relationships" xmlns:m="http://schemas.openxmlformats.org/officeDocument/2006/math" xmlns:v="urn:schemas-microsoft-com:vml" xmlns:wp14="http://schemas.microsoft.com/office/word/2010/wordprocessingDrawing" xmlns:wp="http://schemas.openxmlformats.org/drawingml/2006/wordprocessingDrawing" xmlns:w10="urn:schemas-microsoft-com:office:word" xmlns:w="http://schemas.openxmlformats.org/wordprocessingml/2006/main" xmlns:w14="http://schemas.microsoft.com/office/word/2010/wordml" xmlns:w15="http://schemas.microsoft.com/office/word/2012/wordml" xmlns:w16cex="http://schemas.microsoft.com/office/word/2018/wordml/cex" xmlns:w16cid="http://schemas.microsoft.com/office/word/2016/wordml/cid" xmlns:w16="http://schemas.microsoft.com/office/word/2018/wordml" xmlns:w16sdtdh="http://schemas.microsoft.com/office/word/2020/wordml/sdtdatahash" xmlns:w16se="http://schemas.microsoft.com/office/word/2015/wordml/symex" xmlns:wpg="http://schemas.microsoft.com/office/word/2010/wordprocessingGroup" xmlns:wpi="http://schemas.microsoft.com/office/word/2010/wordprocessingInk" xmlns:wne="http://schemas.microsoft.com/office/word/2006/wordml" xmlns:wps="http://schemas.microsoft.com/office/word/2010/wordprocessingShape" mc:Ignorable="w14 w15 w16se w16cid w16 w16cex w16sdtdh wp14">
+  <w:p>
+    <w:pPr>
+      <w:pStyle w:val="Footer"/>
+    </w:pPr>
     <w:r>
-      <w:t>© 202</w:t>
+      <w:t>©</w:t>
     </w:r>
     <w:r>
-      <w:t>3</w:t>
+      <w:t xml:space="preserve"> </w:t>
     </w:r>
     <w:r>
-      <w:t xml:space="preserve"> Vectra AI, Inc. All rights reserved. Vectra, the Vectra AI logo, Cognito and Security that thinks are registered trademarks and Cognito Detect, Cognito Recall, Cognito Stream, the Vectra Threat Labs and the Threat Certainty Index are trademarks of Vectra AI. Other brand, product and service names are trademarks, registered trademarks or service marks of their respective holders.</w:t>
+      <w:fldChar w:fldCharType="begin"/>
     </w:r>
+    <w:r>
+      <w:instrText xml:space="preserve"> MERGEFIELD  </w:instrText>
+    </w:r>
+    <w:r>
+      <w:instrText>year</w:instrText>
+    </w:r>
+    <w:r>
+      <w:instrText xml:space="preserve">  \* MERGEFORMAT </w:instrText>
+    </w:r>
+    <w:r>
+      <w:fldChar w:fldCharType="separate"/>
+    </w:r>
+    <w:r>
+      <w:rPr>
+        <w:noProof/>
+      </w:rPr>
+      <w:t>«year»</w:t>
+    </w:r>
+    <w:r>
+      <w:rPr>
+        <w:noProof/>
+      </w:rPr>
+      <w:fldChar w:fldCharType="end"/>
+    </w:r>
+    <w:r>
+      <w:rPr>
+        <w:noProof/>
+      </w:rPr>
+      <w:t xml:space="preserve"> </w:t>
+    </w:r>
+    <w:r>
+      <w:t>Vectra AI, Inc. All rights reserved. Vectra, the Vectra AI logo, Cognito and Security that thinks are registered trademarks and Cognito Detect, Cognito Recall, Cognito Stream, the Vectra Threat Labs and the Threat Certainty Index are trademarks of Vectra AI. Other brand, product and service names are trademarks, registered trademarks or service marks of their respective holders.</w:t>
+    </w:r>
+  </w:p>
+</w:ftr>
+</file>
+
+<file path=word/footer3.xml><?xml version="1.0" encoding="utf-8"?>
+<w:ftr xmlns:wpc="http://schemas.microsoft.com/office/word/2010/wordprocessingCanvas" xmlns:cx="http://schemas.microsoft.com/office/drawing/2014/chartex" xmlns:cx1="http://schemas.microsoft.com/office/drawing/2015/9/8/chartex" xmlns:cx2="http://schemas.microsoft.com/office/drawing/2015/10/21/chartex" xmlns:cx3="http://schemas.microsoft.com/office/drawing/2016/5/9/chartex" xmlns:cx4="http://schemas.microsoft.com/office/drawing/2016/5/10/chartex" xmlns:cx5="http://schemas.microsoft.com/office/drawing/2016/5/11/chartex" xmlns:cx6="http://schemas.microsoft.com/office/drawing/2016/5/12/chartex" xmlns:cx7="http://schemas.microsoft.com/office/drawing/2016/5/13/chartex" xmlns:cx8="http://schemas.microsoft.com/office/drawing/2016/5/14/chartex" xmlns:mc="http://schemas.openxmlformats.org/markup-compatibility/2006" xmlns:aink="http://schemas.microsoft.com/office/drawing/2016/ink" xmlns:am3d="http://schemas.microsoft.com/office/drawing/2017/model3d" xmlns:o="urn:schemas-microsoft-com:office:office" xmlns:oel="http://schemas.microsoft.com/office/2019/extlst" xmlns:r="http://schemas.openxmlformats.org/officeDocument/2006/relationships" xmlns:m="http://schemas.openxmlformats.org/officeDocument/2006/math" xmlns:v="urn:schemas-microsoft-com:vml" xmlns:wp14="http://schemas.microsoft.com/office/word/2010/wordprocessingDrawing" xmlns:wp="http://schemas.openxmlformats.org/drawingml/2006/wordprocessingDrawing" xmlns:w10="urn:schemas-microsoft-com:office:word" xmlns:w="http://schemas.openxmlformats.org/wordprocessingml/2006/main" xmlns:w14="http://schemas.microsoft.com/office/word/2010/wordml" xmlns:w15="http://schemas.microsoft.com/office/word/2012/wordml" xmlns:w16cex="http://schemas.microsoft.com/office/word/2018/wordml/cex" xmlns:w16cid="http://schemas.microsoft.com/office/word/2016/wordml/cid" xmlns:w16="http://schemas.microsoft.com/office/word/2018/wordml" xmlns:w16sdtdh="http://schemas.microsoft.com/office/word/2020/wordml/sdtdatahash" xmlns:w16se="http://schemas.microsoft.com/office/word/2015/wordml/symex" xmlns:wpg="http://schemas.microsoft.com/office/word/2010/wordprocessingGroup" xmlns:wpi="http://schemas.microsoft.com/office/word/2010/wordprocessingInk" xmlns:wne="http://schemas.microsoft.com/office/word/2006/wordml" xmlns:wps="http://schemas.microsoft.com/office/word/2010/wordprocessingShape" mc:Ignorable="w14 w15 w16se w16cid w16 w16cex w16sdtdh wp14">
+  <w:p>
+    <w:pPr>
+      <w:pStyle w:val="Footer"/>
+    </w:pPr>
   </w:p>
 </w:ftr>
 </file>
@@ -5207,7 +5242,6 @@
         <w:temporary/>
         <w:showingPlcHdr/>
       </w:sdtPr>
-      <w:sdtEndPr/>
       <w:sdtContent>
         <w:r>
           <w:t>[Type text]</w:t>
@@ -5223,7 +5257,6 @@
         <w:temporary/>
         <w:showingPlcHdr/>
       </w:sdtPr>
-      <w:sdtEndPr/>
       <w:sdtContent>
         <w:r>
           <w:t>[Type text]</w:t>
@@ -5239,7 +5272,6 @@
         <w:temporary/>
         <w:showingPlcHdr/>
       </w:sdtPr>
-      <w:sdtEndPr/>
       <w:sdtContent>
         <w:r>
           <w:t>[Type text]</w:t>
@@ -5300,7 +5332,7 @@
                       <a:effectLst/>
                       <a:extLst>
                         <a:ext uri="{C572A759-6A51-4108-AA02-DFA0A04FC94B}">
-                          <ma14:wrappingTextBoxFlag xmlns:ma14="http://schemas.microsoft.com/office/mac/drawingml/2011/main" xmlns:w="http://schemas.openxmlformats.org/wordprocessingml/2006/main" xmlns:w10="urn:schemas-microsoft-com:office:word" xmlns:v="urn:schemas-microsoft-com:vml" xmlns:o="urn:schemas-microsoft-com:office:office" xmlns:mv="urn:schemas-microsoft-com:mac:vml" xmlns:mo="http://schemas.microsoft.com/office/mac/office/2008/main" xmlns=""/>
+                          <ma14:wrappingTextBoxFlag xmlns="" xmlns:mo="http://schemas.microsoft.com/office/mac/office/2008/main" xmlns:mv="urn:schemas-microsoft-com:mac:vml" xmlns:o="urn:schemas-microsoft-com:office:office" xmlns:v="urn:schemas-microsoft-com:vml" xmlns:w10="urn:schemas-microsoft-com:office:word" xmlns:w="http://schemas.openxmlformats.org/wordprocessingml/2006/main" xmlns:ma14="http://schemas.microsoft.com/office/mac/drawingml/2011/main"/>
                         </a:ext>
                       </a:extLst>
                     </wps:spPr>
@@ -5430,7 +5462,7 @@
                   </a:prstGeom>
                   <a:extLst>
                     <a:ext uri="{FAA26D3D-D897-4be2-8F04-BA451C77F1D7}">
-                      <ma14:placeholderFlag xmlns:ma14="http://schemas.microsoft.com/office/mac/drawingml/2011/main" xmlns:w="http://schemas.openxmlformats.org/wordprocessingml/2006/main" xmlns:w10="urn:schemas-microsoft-com:office:word" xmlns:v="urn:schemas-microsoft-com:vml" xmlns:o="urn:schemas-microsoft-com:office:office" xmlns:mv="urn:schemas-microsoft-com:mac:vml" xmlns:mo="http://schemas.microsoft.com/office/mac/office/2008/main" xmlns=""/>
+                      <ma14:placeholderFlag xmlns="" xmlns:mo="http://schemas.microsoft.com/office/mac/office/2008/main" xmlns:mv="urn:schemas-microsoft-com:mac:vml" xmlns:o="urn:schemas-microsoft-com:office:office" xmlns:v="urn:schemas-microsoft-com:vml" xmlns:w10="urn:schemas-microsoft-com:office:word" xmlns:w="http://schemas.openxmlformats.org/wordprocessingml/2006/main" xmlns:ma14="http://schemas.microsoft.com/office/mac/drawingml/2011/main"/>
                     </a:ext>
                   </a:extLst>
                 </pic:spPr>
@@ -5446,6 +5478,16 @@
         </wp:anchor>
       </w:drawing>
     </w:r>
+  </w:p>
+</w:hdr>
+</file>
+
+<file path=word/header3.xml><?xml version="1.0" encoding="utf-8"?>
+<w:hdr xmlns:wpc="http://schemas.microsoft.com/office/word/2010/wordprocessingCanvas" xmlns:cx="http://schemas.microsoft.com/office/drawing/2014/chartex" xmlns:cx1="http://schemas.microsoft.com/office/drawing/2015/9/8/chartex" xmlns:cx2="http://schemas.microsoft.com/office/drawing/2015/10/21/chartex" xmlns:cx3="http://schemas.microsoft.com/office/drawing/2016/5/9/chartex" xmlns:cx4="http://schemas.microsoft.com/office/drawing/2016/5/10/chartex" xmlns:cx5="http://schemas.microsoft.com/office/drawing/2016/5/11/chartex" xmlns:cx6="http://schemas.microsoft.com/office/drawing/2016/5/12/chartex" xmlns:cx7="http://schemas.microsoft.com/office/drawing/2016/5/13/chartex" xmlns:cx8="http://schemas.microsoft.com/office/drawing/2016/5/14/chartex" xmlns:mc="http://schemas.openxmlformats.org/markup-compatibility/2006" xmlns:aink="http://schemas.microsoft.com/office/drawing/2016/ink" xmlns:am3d="http://schemas.microsoft.com/office/drawing/2017/model3d" xmlns:o="urn:schemas-microsoft-com:office:office" xmlns:oel="http://schemas.microsoft.com/office/2019/extlst" xmlns:r="http://schemas.openxmlformats.org/officeDocument/2006/relationships" xmlns:m="http://schemas.openxmlformats.org/officeDocument/2006/math" xmlns:v="urn:schemas-microsoft-com:vml" xmlns:wp14="http://schemas.microsoft.com/office/word/2010/wordprocessingDrawing" xmlns:wp="http://schemas.openxmlformats.org/drawingml/2006/wordprocessingDrawing" xmlns:w10="urn:schemas-microsoft-com:office:word" xmlns:w="http://schemas.openxmlformats.org/wordprocessingml/2006/main" xmlns:w14="http://schemas.microsoft.com/office/word/2010/wordml" xmlns:w15="http://schemas.microsoft.com/office/word/2012/wordml" xmlns:w16cex="http://schemas.microsoft.com/office/word/2018/wordml/cex" xmlns:w16cid="http://schemas.microsoft.com/office/word/2016/wordml/cid" xmlns:w16="http://schemas.microsoft.com/office/word/2018/wordml" xmlns:w16sdtdh="http://schemas.microsoft.com/office/word/2020/wordml/sdtdatahash" xmlns:w16se="http://schemas.microsoft.com/office/word/2015/wordml/symex" xmlns:wpg="http://schemas.microsoft.com/office/word/2010/wordprocessingGroup" xmlns:wpi="http://schemas.microsoft.com/office/word/2010/wordprocessingInk" xmlns:wne="http://schemas.microsoft.com/office/word/2006/wordml" xmlns:wps="http://schemas.microsoft.com/office/word/2010/wordprocessingShape" mc:Ignorable="w14 w15 w16se w16cid w16 w16cex w16sdtdh wp14">
+  <w:p>
+    <w:pPr>
+      <w:pStyle w:val="Header"/>
+    </w:pPr>
   </w:p>
 </w:hdr>
 </file>
@@ -7832,12 +7874,9 @@
 </file>
 
 <file path=customXml/item2.xml><?xml version="1.0" encoding="utf-8"?>
-<?mso-contentType ?>
-<FormTemplates xmlns="http://schemas.microsoft.com/sharepoint/v3/contenttype/forms">
-  <Display>DocumentLibraryForm</Display>
-  <Edit>DocumentLibraryForm</Edit>
-  <New>DocumentLibraryForm</New>
-</FormTemplates>
+<p:properties xmlns:p="http://schemas.microsoft.com/office/2006/metadata/properties" xmlns:xsi="http://www.w3.org/2001/XMLSchema-instance" xmlns:pc="http://schemas.microsoft.com/office/infopath/2007/PartnerControls">
+  <documentManagement/>
+</p:properties>
 </file>
 
 <file path=customXml/item3.xml><?xml version="1.0" encoding="utf-8"?>
@@ -8058,9 +8097,12 @@
 </file>
 
 <file path=customXml/item4.xml><?xml version="1.0" encoding="utf-8"?>
-<p:properties xmlns:p="http://schemas.microsoft.com/office/2006/metadata/properties" xmlns:xsi="http://www.w3.org/2001/XMLSchema-instance" xmlns:pc="http://schemas.microsoft.com/office/infopath/2007/PartnerControls">
-  <documentManagement/>
-</p:properties>
+<?mso-contentType ?>
+<FormTemplates xmlns="http://schemas.microsoft.com/sharepoint/v3/contenttype/forms">
+  <Display>DocumentLibraryForm</Display>
+  <Edit>DocumentLibraryForm</Edit>
+  <New>DocumentLibraryForm</New>
+</FormTemplates>
 </file>
 
 <file path=customXml/itemProps1.xml><?xml version="1.0" encoding="utf-8"?>
@@ -8072,9 +8114,10 @@
 </file>
 
 <file path=customXml/itemProps2.xml><?xml version="1.0" encoding="utf-8"?>
-<ds:datastoreItem xmlns:ds="http://schemas.openxmlformats.org/officeDocument/2006/customXml" ds:itemID="{2E289839-8AB6-45CF-93F1-8DE46D4DEA4A}">
+<ds:datastoreItem xmlns:ds="http://schemas.openxmlformats.org/officeDocument/2006/customXml" ds:itemID="{051F135D-B40A-441F-AE07-70CD9DDDEB0E}">
   <ds:schemaRefs>
-    <ds:schemaRef ds:uri="http://schemas.microsoft.com/sharepoint/v3/contenttype/forms"/>
+    <ds:schemaRef ds:uri="http://schemas.microsoft.com/office/2006/metadata/properties"/>
+    <ds:schemaRef ds:uri="http://schemas.microsoft.com/office/infopath/2007/PartnerControls"/>
   </ds:schemaRefs>
 </ds:datastoreItem>
 </file>
@@ -8099,10 +8142,9 @@
 </file>
 
 <file path=customXml/itemProps4.xml><?xml version="1.0" encoding="utf-8"?>
-<ds:datastoreItem xmlns:ds="http://schemas.openxmlformats.org/officeDocument/2006/customXml" ds:itemID="{051F135D-B40A-441F-AE07-70CD9DDDEB0E}">
+<ds:datastoreItem xmlns:ds="http://schemas.openxmlformats.org/officeDocument/2006/customXml" ds:itemID="{2E289839-8AB6-45CF-93F1-8DE46D4DEA4A}">
   <ds:schemaRefs>
-    <ds:schemaRef ds:uri="http://schemas.microsoft.com/office/2006/metadata/properties"/>
-    <ds:schemaRef ds:uri="http://schemas.microsoft.com/office/infopath/2007/PartnerControls"/>
+    <ds:schemaRef ds:uri="http://schemas.microsoft.com/sharepoint/v3/contenttype/forms"/>
   </ds:schemaRefs>
 </ds:datastoreItem>
 </file>
</xml_diff>